<commit_message>
Fix for the splitVolumeSample() function :  alpha and color of one of the new samples were not assigned at all if the original sample hat alpha 1.0. (Kainz)
</commit_message>
<xml_diff>
--- a/OpenEXR/doc/InterpretingDeepPixels.docx
+++ b/OpenEXR/doc/InterpretingDeepPixels.docx
@@ -48,7 +48,7 @@
           <w:rPr>
             <w:noProof/>
           </w:rPr>
-          <w:t>November 5, 2013</w:t>
+          <w:t>November 13, 2013</w:t>
         </w:r>
       </w:fldSimple>
     </w:p>
@@ -3525,7 +3525,13 @@
               <w:rPr>
                 <w:rFonts w:ascii="Cambria Math" w:hAnsi="Cambria Math"/>
               </w:rPr>
-              <m:t>ZBack</m:t>
+              <m:t>ZB</m:t>
+            </m:r>
+            <m:r>
+              <w:rPr>
+                <w:rFonts w:ascii="Cambria Math" w:hAnsi="Cambria Math"/>
+              </w:rPr>
+              <m:t>ack</m:t>
             </m:r>
           </m:e>
         </m:d>
@@ -5612,16 +5618,7 @@
             <w:rPr>
               <w:rFonts w:ascii="Cambria Math" w:eastAsiaTheme="minorEastAsia" w:hAnsi="Cambria Math"/>
             </w:rPr>
-            <m:t>or</m:t>
-          </m:r>
-          <m:r>
-            <m:rPr>
-              <m:sty m:val="p"/>
-            </m:rPr>
-            <w:rPr>
-              <w:rFonts w:ascii="Cambria Math" w:eastAsiaTheme="minorEastAsia" w:hAnsi="Cambria Math"/>
-            </w:rPr>
-            <m:t xml:space="preserve"> </m:t>
+            <m:t xml:space="preserve">or </m:t>
           </m:r>
           <m:d>
             <m:dPr>
@@ -6509,6 +6506,15 @@
             </w:rPr>
             <m:t>.</m:t>
           </m:r>
+          <m:r>
+            <m:rPr>
+              <m:sty m:val="p"/>
+            </m:rPr>
+            <w:rPr>
+              <w:rFonts w:ascii="Cambria Math" w:eastAsiaTheme="minorEastAsia" w:hAnsi="Cambria Math"/>
+            </w:rPr>
+            <m:t xml:space="preserve">     </m:t>
+          </m:r>
         </m:oMath>
       </m:oMathPara>
     </w:p>
@@ -8599,6 +8605,42 @@
                     </w:pPr>
                     <m:oMathPara>
                       <m:oMath>
+                        <m:sSub>
+                          <m:sSubPr>
+                            <m:ctrlPr>
+                              <w:rPr>
+                                <w:rFonts w:ascii="Cambria Math" w:hAnsi="Cambria Math"/>
+                                <w:b/>
+                                <w:i/>
+                                <w:color w:val="548DD4" w:themeColor="text2" w:themeTint="99"/>
+                              </w:rPr>
+                            </m:ctrlPr>
+                          </m:sSubPr>
+                          <m:e>
+                            <m:r>
+                              <m:rPr>
+                                <m:sty m:val="bi"/>
+                              </m:rPr>
+                              <w:rPr>
+                                <w:rFonts w:ascii="Cambria Math" w:hAnsi="Cambria Math"/>
+                                <w:color w:val="548DD4" w:themeColor="text2" w:themeTint="99"/>
+                              </w:rPr>
+                              <m:t>α</m:t>
+                            </m:r>
+                          </m:e>
+                          <m:sub>
+                            <m:r>
+                              <m:rPr>
+                                <m:sty m:val="bi"/>
+                              </m:rPr>
+                              <w:rPr>
+                                <w:rFonts w:ascii="Cambria Math" w:hAnsi="Cambria Math"/>
+                                <w:color w:val="548DD4" w:themeColor="text2" w:themeTint="99"/>
+                              </w:rPr>
+                              <m:t>i</m:t>
+                            </m:r>
+                          </m:sub>
+                        </m:sSub>
                         <m:r>
                           <m:rPr>
                             <m:sty m:val="bi"/>
@@ -8607,7 +8649,7 @@
                             <w:rFonts w:ascii="Cambria Math" w:hAnsi="Cambria Math"/>
                             <w:color w:val="548DD4" w:themeColor="text2" w:themeTint="99"/>
                           </w:rPr>
-                          <m:t>α(z)</m:t>
+                          <m:t>(z)</m:t>
                         </m:r>
                       </m:oMath>
                     </m:oMathPara>
@@ -8778,6 +8820,42 @@
                     </w:pPr>
                     <m:oMathPara>
                       <m:oMath>
+                        <m:sSub>
+                          <m:sSubPr>
+                            <m:ctrlPr>
+                              <w:rPr>
+                                <w:rFonts w:ascii="Cambria Math" w:hAnsi="Cambria Math"/>
+                                <w:b/>
+                                <w:i/>
+                                <w:color w:val="C0504D" w:themeColor="accent2"/>
+                              </w:rPr>
+                            </m:ctrlPr>
+                          </m:sSubPr>
+                          <m:e>
+                            <m:r>
+                              <m:rPr>
+                                <m:sty m:val="bi"/>
+                              </m:rPr>
+                              <w:rPr>
+                                <w:rFonts w:ascii="Cambria Math" w:hAnsi="Cambria Math"/>
+                                <w:color w:val="C0504D" w:themeColor="accent2"/>
+                              </w:rPr>
+                              <m:t>c</m:t>
+                            </m:r>
+                          </m:e>
+                          <m:sub>
+                            <m:r>
+                              <m:rPr>
+                                <m:sty m:val="bi"/>
+                              </m:rPr>
+                              <w:rPr>
+                                <w:rFonts w:ascii="Cambria Math" w:hAnsi="Cambria Math"/>
+                                <w:color w:val="C0504D" w:themeColor="accent2"/>
+                              </w:rPr>
+                              <m:t>i</m:t>
+                            </m:r>
+                          </m:sub>
+                        </m:sSub>
                         <m:r>
                           <m:rPr>
                             <m:sty m:val="bi"/>
@@ -8786,7 +8864,7 @@
                             <w:rFonts w:ascii="Cambria Math" w:hAnsi="Cambria Math"/>
                             <w:color w:val="C0504D" w:themeColor="accent2"/>
                           </w:rPr>
-                          <m:t>c(z)</m:t>
+                          <m:t>(z)</m:t>
                         </m:r>
                       </m:oMath>
                     </m:oMathPara>
@@ -20437,13 +20515,7 @@
           <w:rPr>
             <w:rFonts w:ascii="Cambria Math" w:eastAsiaTheme="minorEastAsia" w:hAnsi="Cambria Math"/>
           </w:rPr>
-          <m:t>ZBa</m:t>
-        </m:r>
-        <m:r>
-          <w:rPr>
-            <w:rFonts w:ascii="Cambria Math" w:eastAsiaTheme="minorEastAsia" w:hAnsi="Cambria Math"/>
-          </w:rPr>
-          <m:t>ck</m:t>
+          <m:t>ZBack</m:t>
         </m:r>
       </m:oMath>
       <w:r>
@@ -22935,7 +23007,13 @@
         <w:pStyle w:val="Code"/>
       </w:pPr>
       <w:r>
-        <w:t xml:space="preserve">    // the expression 1+x.</w:t>
+        <w:t xml:space="preserve">    // the expression 1+x</w:t>
+      </w:r>
+      <w:r>
+        <w:t xml:space="preserve"> when x is very small</w:t>
+      </w:r>
+      <w:r>
+        <w:t>.</w:t>
       </w:r>
     </w:p>
     <w:p>
@@ -23180,7 +23258,18 @@
       <w:proofErr w:type="spellEnd"/>
       <w:proofErr w:type="gramEnd"/>
       <w:r>
-        <w:t xml:space="preserve"> = 1;</w:t>
+        <w:t xml:space="preserve"> = </w:t>
+      </w:r>
+      <w:proofErr w:type="spellStart"/>
+      <w:r>
+        <w:t>ab</w:t>
+      </w:r>
+      <w:proofErr w:type="spellEnd"/>
+      <w:r>
+        <w:t xml:space="preserve"> = 1</w:t>
+      </w:r>
+      <w:r>
+        <w:t>;</w:t>
       </w:r>
     </w:p>
     <w:p>
@@ -23196,7 +23285,18 @@
       </w:r>
       <w:proofErr w:type="spellEnd"/>
       <w:r>
-        <w:t xml:space="preserve"> = 1;</w:t>
+        <w:t xml:space="preserve"> = </w:t>
+      </w:r>
+      <w:proofErr w:type="spellStart"/>
+      <w:r>
+        <w:t>cb</w:t>
+      </w:r>
+      <w:proofErr w:type="spellEnd"/>
+      <w:r>
+        <w:t xml:space="preserve"> = c</w:t>
+      </w:r>
+      <w:r>
+        <w:t>;</w:t>
       </w:r>
     </w:p>
     <w:p>
@@ -24064,7 +24164,18 @@
         <w:pStyle w:val="Code"/>
       </w:pPr>
       <w:r>
-        <w:t xml:space="preserve">    //   1+x, but without attempting to evaluate the expression 1+x.</w:t>
+        <w:t xml:space="preserve">    //   1+x, but without attempting to evaluate the expression 1+x</w:t>
+      </w:r>
+    </w:p>
+    <w:p>
+      <w:pPr>
+        <w:pStyle w:val="Code"/>
+      </w:pPr>
+      <w:r>
+        <w:t xml:space="preserve">    //   when x is very small</w:t>
+      </w:r>
+      <w:r>
+        <w:t>.</w:t>
       </w:r>
     </w:p>
     <w:p>
@@ -24501,7 +24612,7 @@
             <w:rPr>
               <w:noProof/>
             </w:rPr>
-            <w:t>10</w:t>
+            <w:t>15</w:t>
           </w:r>
         </w:fldSimple>
       </w:p>
@@ -26308,7 +26419,7 @@
 </file>
 
 <file path=customXml/itemProps1.xml><?xml version="1.0" encoding="utf-8"?>
-<ds:datastoreItem xmlns:ds="http://schemas.openxmlformats.org/officeDocument/2006/customXml" ds:itemID="{FB6D7CEA-2BAB-45AF-B40E-958E3FC1A03E}">
+<ds:datastoreItem xmlns:ds="http://schemas.openxmlformats.org/officeDocument/2006/customXml" ds:itemID="{D0D2276E-BE2A-4F19-BD65-3D5F44584E01}">
   <ds:schemaRefs>
     <ds:schemaRef ds:uri="http://schemas.openxmlformats.org/officeDocument/2006/bibliography"/>
   </ds:schemaRefs>

</xml_diff>